<commit_message>
Finished adding observations for 526 HW6
</commit_message>
<xml_diff>
--- a/Fall-2-2020/526/Homework/Module 6/Hw6_P1_P4.docx
+++ b/Fall-2-2020/526/Homework/Module 6/Hw6_P1_P4.docx
@@ -1282,39 +1282,7 @@
           <w:sz w:val="24"/>
           <w:szCs w:val="24"/>
         </w:rPr>
-        <w:t>Iteration</w:t>
-      </w:r>
-      <w:r>
-        <w:rPr>
-          <w:rFonts w:ascii="Times New Roman" w:hAnsi="Times New Roman" w:cs="Times New Roman"/>
-          <w:sz w:val="24"/>
-          <w:szCs w:val="24"/>
-        </w:rPr>
-        <w:t xml:space="preserve"> 6</w:t>
-      </w:r>
-      <w:r>
-        <w:rPr>
-          <w:rFonts w:ascii="Times New Roman" w:hAnsi="Times New Roman" w:cs="Times New Roman"/>
-          <w:sz w:val="24"/>
-          <w:szCs w:val="24"/>
-        </w:rPr>
-        <w:t xml:space="preserve"> at</w:t>
-      </w:r>
-      <w:r>
-        <w:rPr>
-          <w:rFonts w:ascii="Times New Roman" w:hAnsi="Times New Roman" w:cs="Times New Roman"/>
-          <w:sz w:val="24"/>
-          <w:szCs w:val="24"/>
-        </w:rPr>
-        <w:t xml:space="preserve"> e</w:t>
-      </w:r>
-      <w:r>
-        <w:rPr>
-          <w:rFonts w:ascii="Times New Roman" w:hAnsi="Times New Roman" w:cs="Times New Roman"/>
-          <w:sz w:val="24"/>
-          <w:szCs w:val="24"/>
-        </w:rPr>
-        <w:t>: [0, 8, 5, 10, 9, 12]</w:t>
+        <w:t>Iteration 6 at e: [0, 8, 5, 10, 9, 12]</w:t>
       </w:r>
     </w:p>
     <w:p>
@@ -2001,6 +1969,181 @@
           <w:szCs w:val="24"/>
         </w:rPr>
         <w:t>E}</w:t>
+      </w:r>
+    </w:p>
+    <w:p>
+      <w:pPr>
+        <w:rPr>
+          <w:rFonts w:ascii="Times New Roman" w:hAnsi="Times New Roman" w:cs="Times New Roman"/>
+          <w:noProof/>
+          <w:sz w:val="24"/>
+          <w:szCs w:val="24"/>
+        </w:rPr>
+      </w:pPr>
+      <w:r>
+        <w:rPr>
+          <w:rFonts w:ascii="Times New Roman" w:hAnsi="Times New Roman" w:cs="Times New Roman"/>
+          <w:noProof/>
+          <w:sz w:val="24"/>
+          <w:szCs w:val="24"/>
+        </w:rPr>
+        <w:br w:type="page"/>
+      </w:r>
+    </w:p>
+    <w:p>
+      <w:pPr>
+        <w:rPr>
+          <w:rFonts w:ascii="Times New Roman" w:hAnsi="Times New Roman" w:cs="Times New Roman"/>
+          <w:b/>
+          <w:bCs/>
+          <w:sz w:val="28"/>
+          <w:szCs w:val="28"/>
+        </w:rPr>
+      </w:pPr>
+      <w:r>
+        <w:rPr>
+          <w:rFonts w:ascii="Times New Roman" w:hAnsi="Times New Roman" w:cs="Times New Roman"/>
+          <w:b/>
+          <w:bCs/>
+          <w:sz w:val="28"/>
+          <w:szCs w:val="28"/>
+        </w:rPr>
+        <w:lastRenderedPageBreak/>
+        <w:t xml:space="preserve">Problem </w:t>
+      </w:r>
+      <w:r>
+        <w:rPr>
+          <w:rFonts w:ascii="Times New Roman" w:hAnsi="Times New Roman" w:cs="Times New Roman"/>
+          <w:b/>
+          <w:bCs/>
+          <w:sz w:val="28"/>
+          <w:szCs w:val="28"/>
+        </w:rPr>
+        <w:t>5</w:t>
+      </w:r>
+      <w:r>
+        <w:rPr>
+          <w:rFonts w:ascii="Times New Roman" w:hAnsi="Times New Roman" w:cs="Times New Roman"/>
+          <w:b/>
+          <w:bCs/>
+          <w:sz w:val="28"/>
+          <w:szCs w:val="28"/>
+        </w:rPr>
+        <w:t xml:space="preserve"> </w:t>
+      </w:r>
+      <w:r>
+        <w:rPr>
+          <w:rFonts w:ascii="Times New Roman" w:hAnsi="Times New Roman" w:cs="Times New Roman"/>
+          <w:b/>
+          <w:bCs/>
+          <w:sz w:val="28"/>
+          <w:szCs w:val="28"/>
+        </w:rPr>
+        <w:t>(</w:t>
+      </w:r>
+      <w:r>
+        <w:rPr>
+          <w:rFonts w:ascii="Times New Roman" w:hAnsi="Times New Roman" w:cs="Times New Roman"/>
+          <w:b/>
+          <w:bCs/>
+          <w:sz w:val="28"/>
+          <w:szCs w:val="28"/>
+        </w:rPr>
+        <w:t>6</w:t>
+      </w:r>
+      <w:r>
+        <w:rPr>
+          <w:rFonts w:ascii="Times New Roman" w:hAnsi="Times New Roman" w:cs="Times New Roman"/>
+          <w:b/>
+          <w:bCs/>
+          <w:sz w:val="28"/>
+          <w:szCs w:val="28"/>
+        </w:rPr>
+        <w:t>0 points).</w:t>
+      </w:r>
+    </w:p>
+    <w:p>
+      <w:pPr>
+        <w:spacing w:line="480" w:lineRule="auto"/>
+        <w:rPr>
+          <w:rFonts w:ascii="Times New Roman" w:hAnsi="Times New Roman" w:cs="Times New Roman"/>
+          <w:noProof/>
+          <w:sz w:val="24"/>
+          <w:szCs w:val="24"/>
+        </w:rPr>
+      </w:pPr>
+      <w:r>
+        <w:rPr>
+          <w:rFonts w:ascii="Times New Roman" w:hAnsi="Times New Roman" w:cs="Times New Roman"/>
+          <w:sz w:val="24"/>
+          <w:szCs w:val="24"/>
+          <w:u w:val="single"/>
+        </w:rPr>
+        <w:t xml:space="preserve">Discussions/Observations: </w:t>
+      </w:r>
+      <w:r>
+        <w:rPr>
+          <w:rFonts w:ascii="Times New Roman" w:hAnsi="Times New Roman" w:cs="Times New Roman"/>
+          <w:sz w:val="24"/>
+          <w:szCs w:val="24"/>
+        </w:rPr>
+        <w:t>I thought that the best approach for this was to modularize the steps. First I designed a method that read in from the given input file of friend pairings which generated a hash map whose key-value pairs are Strings. The keys are the individuals names, and the values are that person’s friends, separated by commas.</w:t>
+      </w:r>
+      <w:r>
+        <w:rPr>
+          <w:rFonts w:ascii="Times New Roman" w:hAnsi="Times New Roman" w:cs="Times New Roman"/>
+          <w:sz w:val="24"/>
+          <w:szCs w:val="24"/>
+        </w:rPr>
+        <w:t xml:space="preserve"> From here, I developed a method that would take that HashMap, restructure it as a TreeMap so all the individual’s names are in alphabetical order</w:t>
+      </w:r>
+      <w:r>
+        <w:rPr>
+          <w:rFonts w:ascii="Times New Roman" w:hAnsi="Times New Roman" w:cs="Times New Roman"/>
+          <w:sz w:val="24"/>
+          <w:szCs w:val="24"/>
+        </w:rPr>
+        <w:t xml:space="preserve"> for printing, and populated the adjacency matrix. Finally, I developed a method which printed out the adjacency matrix and all of the names</w:t>
+      </w:r>
+      <w:r>
+        <w:rPr>
+          <w:rFonts w:ascii="Times New Roman" w:hAnsi="Times New Roman" w:cs="Times New Roman"/>
+          <w:sz w:val="24"/>
+          <w:szCs w:val="24"/>
+        </w:rPr>
+        <w:t xml:space="preserve"> in a readable way</w:t>
+      </w:r>
+      <w:r>
+        <w:rPr>
+          <w:rFonts w:ascii="Times New Roman" w:hAnsi="Times New Roman" w:cs="Times New Roman"/>
+          <w:sz w:val="24"/>
+          <w:szCs w:val="24"/>
+        </w:rPr>
+        <w:t>.</w:t>
+      </w:r>
+      <w:r>
+        <w:rPr>
+          <w:rFonts w:ascii="Times New Roman" w:hAnsi="Times New Roman" w:cs="Times New Roman"/>
+          <w:sz w:val="24"/>
+          <w:szCs w:val="24"/>
+        </w:rPr>
+        <w:t xml:space="preserve"> </w:t>
+      </w:r>
+      <w:r>
+        <w:rPr>
+          <w:rFonts w:ascii="Times New Roman" w:hAnsi="Times New Roman" w:cs="Times New Roman"/>
+          <w:sz w:val="24"/>
+          <w:szCs w:val="24"/>
+        </w:rPr>
+        <w:t>After all this, the main method would create the main menu and continue to run it in a while that won’t exit until the user inputs 3.</w:t>
+      </w:r>
+      <w:r>
+        <w:rPr>
+          <w:rFonts w:ascii="Times New Roman" w:hAnsi="Times New Roman" w:cs="Times New Roman"/>
+          <w:sz w:val="24"/>
+          <w:szCs w:val="24"/>
+        </w:rPr>
+        <w:t xml:space="preserve"> Ultimately, I actually found the printing to be the most difficult task. I found the map data structure to be by far the most useful as pairing a person with all of their friends in a way that is quick to access and update allowed for the program to run quickly.</w:t>
       </w:r>
     </w:p>
     <w:sectPr>
@@ -2731,4 +2874,16 @@
     </a:ext>
   </a:extLst>
 </a:theme>
+</file>
+
+<file path=customXml/item1.xml><?xml version="1.0" encoding="utf-8"?>
+<b:Sources xmlns:b="http://schemas.openxmlformats.org/officeDocument/2006/bibliography" xmlns="http://schemas.openxmlformats.org/officeDocument/2006/bibliography" SelectedStyle="\APASixthEditionOfficeOnline.xsl" StyleName="APA" Version="6"/>
+</file>
+
+<file path=customXml/itemProps1.xml><?xml version="1.0" encoding="utf-8"?>
+<ds:datastoreItem xmlns:ds="http://schemas.openxmlformats.org/officeDocument/2006/customXml" ds:itemID="{10795DE1-F5F5-4CEC-9EA0-42F2A2AEFBC9}">
+  <ds:schemaRefs>
+    <ds:schemaRef ds:uri="http://schemas.openxmlformats.org/officeDocument/2006/bibliography"/>
+  </ds:schemaRefs>
+</ds:datastoreItem>
 </file>
</xml_diff>